<commit_message>
Added figure 6 title.
</commit_message>
<xml_diff>
--- a/expression matrix figure caption/Expression matrix figure caption.docx
+++ b/expression matrix figure caption/Expression matrix figure caption.docx
@@ -58,274 +58,217 @@
       </w:r>
     </w:p>
     <w:p>
-      <w:r>
-        <w:t xml:space="preserve">We randomly select 10 samples from normal and neoplastic states to form two 10X10 expression matrices respectively.  </w:t>
-      </w:r>
-      <w:r>
-        <w:t>We believe that gene expressions</w:t>
-      </w:r>
-      <w:r>
-        <w:t xml:space="preserve"> of normal state</w:t>
-      </w:r>
-      <w:r>
-        <w:t xml:space="preserve"> tend to conform to a </w:t>
-      </w:r>
-      <w:r>
-        <w:t>peculiar</w:t>
-      </w:r>
-      <w:r>
-        <w:t xml:space="preserve"> pattern, which can be identified when genes are clustered.  </w:t>
-      </w:r>
-      <w:r>
-        <w:t>In contrast, such pattern is les</w:t>
-      </w:r>
-      <w:r>
-        <w:t xml:space="preserve">s </w:t>
-      </w:r>
-      <w:r>
-        <w:t>obvious</w:t>
-      </w:r>
-      <w:r>
-        <w:t xml:space="preserve"> in neoplastic state.  We intend to demonstrate such contrast by comparing the </w:t>
-      </w:r>
-      <w:r>
-        <w:t xml:space="preserve">gene expression </w:t>
-      </w:r>
-      <w:r>
-        <w:t>patterns of normal state with that of neoplastic state.</w:t>
-      </w:r>
-      <w:r>
-        <w:t xml:space="preserve">  </w:t>
-      </w:r>
-      <w:r>
-        <w:t>Figure 6 shows the distinctive gene expression m</w:t>
-      </w:r>
-      <w:r>
-        <w:t xml:space="preserve">atrices of normal and neoplastic state.  The </w:t>
-      </w:r>
-      <w:proofErr w:type="spellStart"/>
-      <w:r>
-        <w:t>dendrogram</w:t>
-      </w:r>
-      <w:proofErr w:type="spellEnd"/>
-      <w:r>
-        <w:t xml:space="preserve"> indicates </w:t>
-      </w:r>
-      <w:r>
-        <w:t xml:space="preserve">the </w:t>
-      </w:r>
-      <w:r>
-        <w:t xml:space="preserve">normal state’s </w:t>
-      </w:r>
-      <w:r>
-        <w:t xml:space="preserve">hierarchical clustering </w:t>
-      </w:r>
-      <w:r>
-        <w:t>(HCL) result a</w:t>
-      </w:r>
-      <w:r>
-        <w:t xml:space="preserve">cross </w:t>
-      </w:r>
-      <w:r>
-        <w:t>ten genes by average linkage clustering of Pearson correlation [</w:t>
-      </w:r>
-      <w:r>
-        <w:t>30</w:t>
-      </w:r>
-      <w:r>
-        <w:t>]</w:t>
-      </w:r>
-      <w:r>
-        <w:t xml:space="preserve">.  </w:t>
-      </w:r>
-      <w:r>
-        <w:t xml:space="preserve">For better comparison, we realign the order of genes in neoplastic state, making it consistent with the normal state.  </w:t>
-      </w:r>
-      <w:r>
-        <w:t>In both states,</w:t>
-      </w:r>
-      <w:r>
-        <w:t xml:space="preserve"> each gene expression value is normalized according to the mean and standard deviation of each row</w:t>
-      </w:r>
-      <w:r>
-        <w:t xml:space="preserve"> (appendix data)</w:t>
-      </w:r>
-      <w:r>
-        <w:t>.</w:t>
-      </w:r>
-      <w:r>
-        <w:t xml:space="preserve">  Subsequently, we assign 16 grayscale levels to reflect the normalized gene expression intensity.  </w:t>
-      </w:r>
-      <w:r>
-        <w:t>In Figure 6, t</w:t>
-      </w:r>
-      <w:r>
-        <w:t xml:space="preserve">he brighter </w:t>
-      </w:r>
-      <w:r>
-        <w:t>the square appears</w:t>
-      </w:r>
-      <w:r>
-        <w:t xml:space="preserve">, the higher </w:t>
-      </w:r>
-      <w:r>
-        <w:t>gene express</w:t>
-      </w:r>
-      <w:r>
-        <w:t>ion</w:t>
-      </w:r>
-      <w:r>
-        <w:t xml:space="preserve"> it indicates, and vice versa.  As we can see in Figure 6, the </w:t>
-      </w:r>
-      <w:r>
-        <w:t>grayscale levels</w:t>
-      </w:r>
-      <w:r>
-        <w:t xml:space="preserve"> </w:t>
-      </w:r>
-      <w:r>
-        <w:t xml:space="preserve">in normal state’s clustered genes </w:t>
-      </w:r>
-      <w:r>
-        <w:t>adhere to</w:t>
-      </w:r>
-      <w:r>
-        <w:t xml:space="preserve"> similar pattern across different samples, whereas the same genes in neoplastic state fail to </w:t>
-      </w:r>
-      <w:r>
-        <w:t>follow any patterns.</w:t>
-      </w:r>
-      <w:r>
-        <w:t xml:space="preserve">  Specifically, the squares in normal state’s Gene 8 and 10 </w:t>
-      </w:r>
-      <w:r>
-        <w:t>yield</w:t>
-      </w:r>
-      <w:r>
-        <w:t xml:space="preserve"> very </w:t>
-      </w:r>
-      <w:r>
-        <w:t>cohesive</w:t>
-      </w:r>
-      <w:r>
-        <w:t xml:space="preserve"> patterns; gray in sample 1, 3, 9, and 10, dark in sample 4, 5, 8, and bright in sa</w:t>
-      </w:r>
-      <w:r>
-        <w:t xml:space="preserve">mple 7.  This </w:t>
-      </w:r>
-      <w:r>
-        <w:t>observation</w:t>
-      </w:r>
-      <w:r>
-        <w:t>, however, is less noticeable</w:t>
-      </w:r>
-      <w:r>
-        <w:t xml:space="preserve"> </w:t>
-      </w:r>
-      <w:r>
-        <w:t xml:space="preserve">in neoplastic state’s Gene 8 and 10.  Ultimately, through understanding of such patterns, gene co-expression </w:t>
-      </w:r>
-      <w:r>
-        <w:t xml:space="preserve">network </w:t>
-      </w:r>
-      <w:r>
-        <w:t>may be unfolded.</w:t>
-      </w:r>
-      <w:bookmarkStart w:id="0" w:name="_GoBack"/>
-      <w:bookmarkEnd w:id="0"/>
+      <w:pPr>
+        <w:jc w:val="center"/>
+      </w:pPr>
+    </w:p>
+    <w:p>
+      <w:pPr>
+        <w:jc w:val="center"/>
+      </w:pPr>
+      <w:r>
+        <w:t>Figure 6 Simulated expression matrices</w:t>
+      </w:r>
     </w:p>
     <w:p/>
     <w:p>
       <w:r>
-        <w:t>Reference</w:t>
+        <w:rPr>
+          <w:color w:val="BFBFBF" w:themeColor="background1" w:themeShade="BF"/>
+        </w:rPr>
+        <w:t>We randomly select 10 samples from normal and neoplastic states to form two 10X10 expression matrices respectively.</w:t>
+      </w:r>
+      <w:r>
+        <w:rPr>
+          <w:color w:val="BFBFBF" w:themeColor="background1" w:themeShade="BF"/>
+        </w:rPr>
+        <w:t xml:space="preserve"> (This line is from original manuscript)</w:t>
       </w:r>
     </w:p>
     <w:p>
       <w:r>
+        <w:t>We believe that gene expressions</w:t>
+      </w:r>
+      <w:r>
+        <w:t xml:space="preserve"> of normal state</w:t>
+      </w:r>
+      <w:r>
+        <w:t xml:space="preserve"> tend to conform to a </w:t>
+      </w:r>
+      <w:r>
+        <w:t>peculiar</w:t>
+      </w:r>
+      <w:r>
+        <w:t xml:space="preserve"> pattern, which can be identified when genes are clustered.  </w:t>
+      </w:r>
+      <w:r>
+        <w:t>In contrast, such pattern is les</w:t>
+      </w:r>
+      <w:r>
+        <w:t xml:space="preserve">s </w:t>
+      </w:r>
+      <w:r>
+        <w:t>obvious</w:t>
+      </w:r>
+      <w:r>
+        <w:t xml:space="preserve"> in neoplastic state.  We intend to demonstrate such contrast by comparing the </w:t>
+      </w:r>
+      <w:r>
+        <w:t xml:space="preserve">gene expression </w:t>
+      </w:r>
+      <w:r>
+        <w:t>patterns of normal state with that of neoplastic state.</w:t>
+      </w:r>
+      <w:r>
+        <w:t xml:space="preserve">  </w:t>
+      </w:r>
+      <w:r>
+        <w:t>Figure 6 shows the distinctive gene expression m</w:t>
+      </w:r>
+      <w:r>
+        <w:t xml:space="preserve">atrices of normal and neoplastic state.  The dendrogram indicates </w:t>
+      </w:r>
+      <w:r>
+        <w:t xml:space="preserve">the </w:t>
+      </w:r>
+      <w:r>
+        <w:t xml:space="preserve">normal state’s </w:t>
+      </w:r>
+      <w:r>
+        <w:t xml:space="preserve">hierarchical clustering </w:t>
+      </w:r>
+      <w:r>
+        <w:t>(HCL) result a</w:t>
+      </w:r>
+      <w:r>
+        <w:t xml:space="preserve">cross </w:t>
+      </w:r>
+      <w:r>
+        <w:t>ten genes by average linkage clustering of Pearson correlation [</w:t>
+      </w:r>
+      <w:r>
+        <w:t>30</w:t>
+      </w:r>
+      <w:r>
+        <w:t>]</w:t>
+      </w:r>
+      <w:r>
+        <w:t xml:space="preserve">.  </w:t>
+      </w:r>
+      <w:r>
+        <w:t xml:space="preserve">For better comparison, we realign the order of genes in neoplastic state, making it consistent with the normal state.  </w:t>
+      </w:r>
+      <w:r>
+        <w:t>In both states,</w:t>
+      </w:r>
+      <w:r>
+        <w:t xml:space="preserve"> each gene expression value is normalized according to the mean and standard deviation of each row</w:t>
+      </w:r>
+      <w:r>
+        <w:t xml:space="preserve"> </w:t>
+      </w:r>
+      <w:r>
+        <w:t>(appendix data)</w:t>
+      </w:r>
+      <w:r>
+        <w:t>.</w:t>
+      </w:r>
+      <w:r>
+        <w:t xml:space="preserve">  Subsequently, we assign 16 grayscale levels to reflect the normalized gene expression intensity.  </w:t>
+      </w:r>
+      <w:r>
+        <w:t>In Figure 6, t</w:t>
+      </w:r>
+      <w:r>
+        <w:t xml:space="preserve">he brighter </w:t>
+      </w:r>
+      <w:r>
+        <w:t>the square appears</w:t>
+      </w:r>
+      <w:r>
+        <w:t xml:space="preserve">, the higher </w:t>
+      </w:r>
+      <w:r>
+        <w:t>gene express</w:t>
+      </w:r>
+      <w:r>
+        <w:t>ion</w:t>
+      </w:r>
+      <w:r>
+        <w:t xml:space="preserve"> it indicates, and vice versa.  As we can see in Figure 6, the </w:t>
+      </w:r>
+      <w:r>
+        <w:t>grayscale levels</w:t>
+      </w:r>
+      <w:r>
+        <w:t xml:space="preserve"> </w:t>
+      </w:r>
+      <w:r>
+        <w:t xml:space="preserve">in normal state’s clustered genes </w:t>
+      </w:r>
+      <w:r>
+        <w:t>adhere to</w:t>
+      </w:r>
+      <w:r>
+        <w:t xml:space="preserve"> similar pattern across different samples, whereas the same genes in neoplastic state fail to </w:t>
+      </w:r>
+      <w:r>
+        <w:t>follow any patterns.</w:t>
+      </w:r>
+      <w:r>
+        <w:t xml:space="preserve">  Specifically, the squares in normal state’s Gene 8 and 10 </w:t>
+      </w:r>
+      <w:r>
+        <w:t>yield</w:t>
+      </w:r>
+      <w:r>
+        <w:t xml:space="preserve"> very </w:t>
+      </w:r>
+      <w:r>
+        <w:t>cohesive</w:t>
+      </w:r>
+      <w:r>
+        <w:t xml:space="preserve"> patterns; gray in sample 1, 3, 9, and 10, dark in sample 4, 5, 8, and bright in sa</w:t>
+      </w:r>
+      <w:r>
+        <w:t xml:space="preserve">mple 7.  This </w:t>
+      </w:r>
+      <w:r>
+        <w:t>observation</w:t>
+      </w:r>
+      <w:r>
+        <w:t>, however, is less noticeable</w:t>
+      </w:r>
+      <w:r>
+        <w:t xml:space="preserve"> </w:t>
+      </w:r>
+      <w:r>
+        <w:t xml:space="preserve">in neoplastic state’s Gene 8 and 10.  Ultimately, through understanding of such patterns, gene co-expression </w:t>
+      </w:r>
+      <w:r>
+        <w:t xml:space="preserve">network </w:t>
+      </w:r>
+      <w:r>
+        <w:t>may be unfolded.</w:t>
+      </w:r>
+    </w:p>
+    <w:p/>
+    <w:p/>
+    <w:p/>
+    <w:p>
+      <w:bookmarkStart w:id="0" w:name="_GoBack"/>
+      <w:bookmarkEnd w:id="0"/>
+      <w:r>
+        <w:lastRenderedPageBreak/>
+        <w:t>Reference</w:t>
+      </w:r>
+    </w:p>
+    <w:p>
+      <w:r>
         <w:t xml:space="preserve">31. </w:t>
       </w:r>
       <w:r>
-        <w:t>Johannes Rainer, Fatima Sanchez-</w:t>
-      </w:r>
-      <w:proofErr w:type="spellStart"/>
-      <w:r>
-        <w:t>Cabo</w:t>
-      </w:r>
-      <w:proofErr w:type="spellEnd"/>
-      <w:r>
-        <w:t xml:space="preserve">, </w:t>
-      </w:r>
-      <w:proofErr w:type="spellStart"/>
-      <w:r>
-        <w:t>Gernot</w:t>
-      </w:r>
-      <w:proofErr w:type="spellEnd"/>
-      <w:r>
-        <w:t xml:space="preserve"> Stocker, Alexander </w:t>
-      </w:r>
-      <w:proofErr w:type="spellStart"/>
-      <w:r>
-        <w:t>Sturn</w:t>
-      </w:r>
-      <w:proofErr w:type="spellEnd"/>
-      <w:r>
-        <w:t xml:space="preserve">, and </w:t>
-      </w:r>
-      <w:proofErr w:type="spellStart"/>
-      <w:r>
-        <w:t>Zlatko</w:t>
-      </w:r>
-      <w:proofErr w:type="spellEnd"/>
-      <w:r>
-        <w:t xml:space="preserve"> </w:t>
-      </w:r>
-      <w:proofErr w:type="spellStart"/>
-      <w:r>
-        <w:t>Trajanoski</w:t>
-      </w:r>
-      <w:proofErr w:type="spellEnd"/>
-      <w:r>
-        <w:t xml:space="preserve"> </w:t>
-      </w:r>
-      <w:proofErr w:type="spellStart"/>
-      <w:r>
-        <w:t>CARMAweb</w:t>
-      </w:r>
-      <w:proofErr w:type="spellEnd"/>
-      <w:r>
-        <w:t xml:space="preserve">: comprehensive R- and </w:t>
-      </w:r>
-      <w:proofErr w:type="spellStart"/>
-      <w:r>
-        <w:t>bioconductor</w:t>
-      </w:r>
-      <w:proofErr w:type="spellEnd"/>
-      <w:r>
-        <w:t xml:space="preserve">-based web service for microarray data analysis </w:t>
-      </w:r>
-      <w:proofErr w:type="spellStart"/>
-      <w:r>
-        <w:t>Nucl</w:t>
-      </w:r>
-      <w:proofErr w:type="spellEnd"/>
-      <w:r>
-        <w:t>. Acids Res. (1 July 2006) 34 (</w:t>
-      </w:r>
-      <w:proofErr w:type="spellStart"/>
-      <w:r>
-        <w:t>suppl</w:t>
-      </w:r>
-      <w:proofErr w:type="spellEnd"/>
-      <w:r>
-        <w:t xml:space="preserve"> 2): W498-W503 doi:10.1093/</w:t>
-      </w:r>
-      <w:proofErr w:type="spellStart"/>
-      <w:r>
-        <w:t>nar</w:t>
-      </w:r>
-      <w:proofErr w:type="spellEnd"/>
-      <w:r>
-        <w:t>/gkl038</w:t>
+        <w:t>Johannes Rainer, Fatima Sanchez-Cabo, Gernot Stocker, Alexander Sturn, and Zlatko Trajanoski CARMAweb: comprehensive R- and bioconductor-based web service for microarray data analysis Nucl. Acids Res. (1 July 2006) 34 (suppl 2): W498-W503 doi:10.1093/nar/gkl038</w:t>
       </w:r>
     </w:p>
     <w:sectPr>

</xml_diff>